<commit_message>
Add task 3 template
</commit_message>
<xml_diff>
--- a/03.expr-trees/tasks/Task for week 2 - IQueryable.docx
+++ b/03.expr-trees/tasks/Task for week 2 - IQueryable.docx
@@ -1,6 +1,6 @@
 
 <file path=word/document2.xml><?xml version="1.0" encoding="utf-8"?>
-<w:document xmlns:wpc="http://schemas.microsoft.com/office/word/2010/wordprocessingCanvas" xmlns:mc="http://schemas.openxmlformats.org/markup-compatibility/2006" xmlns:o="urn:schemas-microsoft-com:office:office" xmlns:r="http://schemas.openxmlformats.org/officeDocument/2006/relationships" xmlns:m="http://schemas.openxmlformats.org/officeDocument/2006/math" xmlns:v="urn:schemas-microsoft-com:vml" xmlns:wp14="http://schemas.microsoft.com/office/word/2010/wordprocessingDrawing" xmlns:wp="http://schemas.openxmlformats.org/drawingml/2006/wordprocessingDrawing" xmlns:w10="urn:schemas-microsoft-com:office:word" xmlns:w="http://schemas.openxmlformats.org/wordprocessingml/2006/main" xmlns:w14="http://schemas.microsoft.com/office/word/2010/wordml" xmlns:w15="http://schemas.microsoft.com/office/word/2012/wordml" xmlns:wpg="http://schemas.microsoft.com/office/word/2010/wordprocessingGroup" xmlns:wpi="http://schemas.microsoft.com/office/word/2010/wordprocessingInk" xmlns:wne="http://schemas.microsoft.com/office/word/2006/wordml" xmlns:wps="http://schemas.microsoft.com/office/word/2010/wordprocessingShape" mc:Ignorable="w14 w15 wp14">
+<w:document xmlns:wpc="http://schemas.microsoft.com/office/word/2010/wordprocessingCanvas" xmlns:mc="http://schemas.openxmlformats.org/markup-compatibility/2006" xmlns:o="urn:schemas-microsoft-com:office:office" xmlns:r="http://schemas.openxmlformats.org/officeDocument/2006/relationships" xmlns:m="http://schemas.openxmlformats.org/officeDocument/2006/math" xmlns:v="urn:schemas-microsoft-com:vml" xmlns:wp14="http://schemas.microsoft.com/office/word/2010/wordprocessingDrawing" xmlns:wp="http://schemas.openxmlformats.org/drawingml/2006/wordprocessingDrawing" xmlns:w10="urn:schemas-microsoft-com:office:word" xmlns:w="http://schemas.openxmlformats.org/wordprocessingml/2006/main" xmlns:w14="http://schemas.microsoft.com/office/word/2010/wordml" xmlns:w15="http://schemas.microsoft.com/office/word/2012/wordml" xmlns:wpg="http://schemas.microsoft.com/office/word/2010/wordprocessingGroup" xmlns:wpi="http://schemas.microsoft.com/office/word/2010/wordprocessingInk" xmlns:wne="http://schemas.microsoft.com/office/word/2006/wordml" xmlns:wps="http://schemas.microsoft.com/office/word/2010/wordprocessingShape" xmlns:a="http://schemas.openxmlformats.org/drawingml/2006/main" xmlns:pic="http://schemas.openxmlformats.org/drawingml/2006/picture" xmlns:a14="http://schemas.microsoft.com/office/drawing/2010/main" mc:Ignorable="w14 w15 wp14">
   <w:body>
     <w:p>
       <w:pPr>
@@ -20,41 +20,1608 @@
     </w:p>
     <w:p>
       <w:pPr>
-        <w:pStyle w:val="Heading2"/>
-      </w:pPr>
-      <w:r>
-        <w:rPr>
-          <w:rFonts w:ascii="Calibri Light" w:hAnsi="Calibri Light" w:eastAsia="Calibri Light" w:cs="Calibri Light"/>
-          <w:b w:val="0"/>
-          <w:bCs w:val="0"/>
-          <w:color w:val="2E74B5" w:themeColor="accent5" w:themeTint="FF" w:themeShade="BF"/>
-          <w:sz w:val="26"/>
-          <w:szCs w:val="26"/>
-          <w:lang w:val="ru"/>
-        </w:rPr>
-        <w:t>Задание 1.</w:t>
+        <w:spacing w:line="257" w:lineRule="auto"/>
+      </w:pPr>
+      <w:r>
+        <w:rPr>
+          <w:rFonts w:ascii="Calibri" w:hAnsi="Calibri" w:eastAsia="Calibri" w:cs="Calibri"/>
+          <w:noProof w:val="0"/>
+          <w:sz w:val="28"/>
+          <w:szCs w:val="28"/>
+          <w:lang w:val="ru"/>
+        </w:rPr>
+        <w:t xml:space="preserve">Загрузите шаблон </w:t>
+      </w:r>
+      <w:hyperlink r:id="R261fd6a668c74069">
+        <w:r>
+          <w:rPr>
+            <w:rStyle w:val="Hyperlink"/>
+            <w:rFonts w:ascii="Calibri" w:hAnsi="Calibri" w:eastAsia="Calibri" w:cs="Calibri"/>
+            <w:noProof w:val="0"/>
+            <w:sz w:val="28"/>
+            <w:szCs w:val="28"/>
+            <w:lang w:val="en-US"/>
+          </w:rPr>
+          <w:t>Expressions.Task</w:t>
+        </w:r>
+        <w:r>
+          <w:rPr>
+            <w:rStyle w:val="Hyperlink"/>
+            <w:rFonts w:ascii="Calibri" w:hAnsi="Calibri" w:eastAsia="Calibri" w:cs="Calibri"/>
+            <w:noProof w:val="0"/>
+            <w:sz w:val="28"/>
+            <w:szCs w:val="28"/>
+            <w:lang w:val="en-US"/>
+          </w:rPr>
+          <w:t>3.E</w:t>
+        </w:r>
+        <w:r>
+          <w:rPr>
+            <w:rStyle w:val="Hyperlink"/>
+            <w:rFonts w:ascii="Calibri" w:hAnsi="Calibri" w:eastAsia="Calibri" w:cs="Calibri"/>
+            <w:noProof w:val="0"/>
+            <w:sz w:val="28"/>
+            <w:szCs w:val="28"/>
+            <w:lang w:val="en-US"/>
+          </w:rPr>
+          <w:t>3SQueryProvider</w:t>
+        </w:r>
+      </w:hyperlink>
+      <w:r>
+        <w:rPr>
+          <w:rFonts w:ascii="Calibri" w:hAnsi="Calibri" w:eastAsia="Calibri" w:cs="Calibri"/>
+          <w:noProof w:val="0"/>
+          <w:sz w:val="28"/>
+          <w:szCs w:val="28"/>
+          <w:lang w:val="en-US"/>
+        </w:rPr>
+        <w:t>.</w:t>
       </w:r>
     </w:p>
     <w:p>
       <w:pPr>
         <w:pStyle w:val="Normal"/>
-      </w:pPr>
-      <w:r>
-        <w:rPr/>
-        <w:t xml:space="preserve">The task </w:t>
-      </w:r>
-      <w:r>
-        <w:rPr/>
-        <w:t xml:space="preserve">description </w:t>
-      </w:r>
-      <w:r>
-        <w:rPr/>
-        <w:t xml:space="preserve">will be available </w:t>
-      </w:r>
-      <w:r>
-        <w:rPr/>
-        <w:t>by October 21.</w:t>
-      </w:r>
+        <w:bidi w:val="0"/>
+        <w:spacing w:before="0" w:beforeAutospacing="off" w:after="160" w:afterAutospacing="off" w:line="257" w:lineRule="auto"/>
+        <w:ind w:left="0" w:right="0"/>
+        <w:jc w:val="left"/>
+        <w:rPr>
+          <w:rFonts w:ascii="Calibri" w:hAnsi="Calibri" w:eastAsia="Calibri" w:cs="Calibri"/>
+          <w:noProof w:val="0"/>
+          <w:sz w:val="28"/>
+          <w:szCs w:val="28"/>
+          <w:lang w:val="ru"/>
+        </w:rPr>
+      </w:pPr>
+      <w:r>
+        <w:rPr>
+          <w:rFonts w:ascii="Calibri" w:hAnsi="Calibri" w:eastAsia="Calibri" w:cs="Calibri"/>
+          <w:noProof w:val="0"/>
+          <w:sz w:val="28"/>
+          <w:szCs w:val="28"/>
+          <w:lang w:val="ru"/>
+        </w:rPr>
+        <w:t xml:space="preserve">В шаблоне представлен </w:t>
+      </w:r>
+      <w:r>
+        <w:rPr>
+          <w:rFonts w:ascii="Calibri" w:hAnsi="Calibri" w:eastAsia="Calibri" w:cs="Calibri"/>
+          <w:noProof w:val="0"/>
+          <w:sz w:val="28"/>
+          <w:szCs w:val="28"/>
+          <w:lang w:val="en-US"/>
+        </w:rPr>
+        <w:t xml:space="preserve">LINQ </w:t>
+      </w:r>
+      <w:r>
+        <w:rPr>
+          <w:rFonts w:ascii="Calibri" w:hAnsi="Calibri" w:eastAsia="Calibri" w:cs="Calibri"/>
+          <w:noProof w:val="0"/>
+          <w:sz w:val="28"/>
+          <w:szCs w:val="28"/>
+          <w:lang w:val="ru"/>
+        </w:rPr>
+        <w:t>провайдер, рассмотренный на лекции, переписанный под .</w:t>
+      </w:r>
+      <w:r>
+        <w:rPr>
+          <w:rFonts w:ascii="Calibri" w:hAnsi="Calibri" w:eastAsia="Calibri" w:cs="Calibri"/>
+          <w:noProof w:val="0"/>
+          <w:sz w:val="28"/>
+          <w:szCs w:val="28"/>
+          <w:lang w:val="en-US"/>
+        </w:rPr>
+        <w:t>Net Core</w:t>
+      </w:r>
+      <w:r>
+        <w:rPr>
+          <w:rFonts w:ascii="Calibri" w:hAnsi="Calibri" w:eastAsia="Calibri" w:cs="Calibri"/>
+          <w:noProof w:val="0"/>
+          <w:sz w:val="28"/>
+          <w:szCs w:val="28"/>
+          <w:lang w:val="ru"/>
+        </w:rPr>
+        <w:t xml:space="preserve"> 2.1.</w:t>
+      </w:r>
+    </w:p>
+    <w:p>
+      <w:pPr>
+        <w:pStyle w:val="Normal"/>
+        <w:bidi w:val="0"/>
+        <w:spacing w:before="0" w:beforeAutospacing="off" w:after="160" w:afterAutospacing="off" w:line="257" w:lineRule="auto"/>
+        <w:ind w:left="0" w:right="0"/>
+        <w:jc w:val="left"/>
+        <w:rPr>
+          <w:rFonts w:ascii="Calibri" w:hAnsi="Calibri" w:eastAsia="Calibri" w:cs="Calibri"/>
+          <w:noProof w:val="0"/>
+          <w:sz w:val="28"/>
+          <w:szCs w:val="28"/>
+          <w:lang w:val="ru"/>
+        </w:rPr>
+      </w:pPr>
+      <w:r>
+        <w:rPr>
+          <w:rFonts w:ascii="Calibri" w:hAnsi="Calibri" w:eastAsia="Calibri" w:cs="Calibri"/>
+          <w:noProof w:val="0"/>
+          <w:sz w:val="28"/>
+          <w:szCs w:val="28"/>
+          <w:lang w:val="ru"/>
+        </w:rPr>
+        <w:t xml:space="preserve">Проект представляет собой набор классов для обращения к </w:t>
+      </w:r>
+      <w:r>
+        <w:rPr>
+          <w:rFonts w:ascii="Calibri" w:hAnsi="Calibri" w:eastAsia="Calibri" w:cs="Calibri"/>
+          <w:noProof w:val="0"/>
+          <w:sz w:val="28"/>
+          <w:szCs w:val="28"/>
+          <w:lang w:val="en-US"/>
+        </w:rPr>
+        <w:t>E</w:t>
+      </w:r>
+      <w:r>
+        <w:rPr>
+          <w:rFonts w:ascii="Calibri" w:hAnsi="Calibri" w:eastAsia="Calibri" w:cs="Calibri"/>
+          <w:noProof w:val="0"/>
+          <w:sz w:val="28"/>
+          <w:szCs w:val="28"/>
+          <w:lang w:val="ru"/>
+        </w:rPr>
+        <w:t>3</w:t>
+      </w:r>
+      <w:r>
+        <w:rPr>
+          <w:rFonts w:ascii="Calibri" w:hAnsi="Calibri" w:eastAsia="Calibri" w:cs="Calibri"/>
+          <w:noProof w:val="0"/>
+          <w:sz w:val="28"/>
+          <w:szCs w:val="28"/>
+          <w:lang w:val="en-US"/>
+        </w:rPr>
+        <w:t xml:space="preserve">S </w:t>
+      </w:r>
+      <w:r>
+        <w:rPr>
+          <w:rFonts w:ascii="Calibri" w:hAnsi="Calibri" w:eastAsia="Calibri" w:cs="Calibri"/>
+          <w:noProof w:val="0"/>
+          <w:sz w:val="28"/>
+          <w:szCs w:val="28"/>
+          <w:lang w:val="ru"/>
+        </w:rPr>
+        <w:t xml:space="preserve">через интерфейс </w:t>
+      </w:r>
+      <w:r>
+        <w:rPr>
+          <w:rFonts w:ascii="Calibri" w:hAnsi="Calibri" w:eastAsia="Calibri" w:cs="Calibri"/>
+          <w:noProof w:val="0"/>
+          <w:sz w:val="28"/>
+          <w:szCs w:val="28"/>
+          <w:lang w:val="en-US"/>
+        </w:rPr>
+        <w:t xml:space="preserve">IQueryable </w:t>
+      </w:r>
+      <w:r>
+        <w:rPr>
+          <w:rFonts w:ascii="Calibri" w:hAnsi="Calibri" w:eastAsia="Calibri" w:cs="Calibri"/>
+          <w:noProof w:val="0"/>
+          <w:sz w:val="28"/>
+          <w:szCs w:val="28"/>
+          <w:lang w:val="ru"/>
+        </w:rPr>
+        <w:t xml:space="preserve">посредством </w:t>
+      </w:r>
+      <w:proofErr w:type="spellStart"/>
+      <w:r>
+        <w:rPr>
+          <w:rFonts w:ascii="Calibri" w:hAnsi="Calibri" w:eastAsia="Calibri" w:cs="Calibri"/>
+          <w:noProof w:val="0"/>
+          <w:sz w:val="28"/>
+          <w:szCs w:val="28"/>
+          <w:lang w:val="en-US"/>
+        </w:rPr>
+        <w:t>Linq</w:t>
+      </w:r>
+      <w:proofErr w:type="spellEnd"/>
+      <w:r>
+        <w:rPr>
+          <w:rFonts w:ascii="Calibri" w:hAnsi="Calibri" w:eastAsia="Calibri" w:cs="Calibri"/>
+          <w:noProof w:val="0"/>
+          <w:sz w:val="28"/>
+          <w:szCs w:val="28"/>
+          <w:lang w:val="en-US"/>
+        </w:rPr>
+        <w:t xml:space="preserve"> Provider</w:t>
+      </w:r>
+      <w:r>
+        <w:rPr>
+          <w:rFonts w:ascii="Calibri" w:hAnsi="Calibri" w:eastAsia="Calibri" w:cs="Calibri"/>
+          <w:noProof w:val="0"/>
+          <w:sz w:val="28"/>
+          <w:szCs w:val="28"/>
+          <w:lang w:val="ru"/>
+        </w:rPr>
+        <w:t>.</w:t>
+      </w:r>
+      <w:r>
+        <w:rPr>
+          <w:rFonts w:ascii="Calibri" w:hAnsi="Calibri" w:eastAsia="Calibri" w:cs="Calibri"/>
+          <w:noProof w:val="0"/>
+          <w:sz w:val="28"/>
+          <w:szCs w:val="28"/>
+          <w:lang w:val="ru"/>
+        </w:rPr>
+        <w:t xml:space="preserve"> Все довольно просто - на вход поступает </w:t>
+      </w:r>
+      <w:proofErr w:type="spellStart"/>
+      <w:r>
+        <w:rPr>
+          <w:rFonts w:ascii="Calibri" w:hAnsi="Calibri" w:eastAsia="Calibri" w:cs="Calibri"/>
+          <w:noProof w:val="0"/>
+          <w:sz w:val="28"/>
+          <w:szCs w:val="28"/>
+          <w:lang w:val="ru"/>
+        </w:rPr>
+        <w:t>IQueryable</w:t>
+      </w:r>
+      <w:proofErr w:type="spellEnd"/>
+      <w:r>
+        <w:rPr>
+          <w:rFonts w:ascii="Calibri" w:hAnsi="Calibri" w:eastAsia="Calibri" w:cs="Calibri"/>
+          <w:noProof w:val="0"/>
+          <w:sz w:val="28"/>
+          <w:szCs w:val="28"/>
+          <w:lang w:val="ru"/>
+        </w:rPr>
+        <w:t>, на выходе - URL запрос к API.</w:t>
+      </w:r>
+    </w:p>
+    <w:p>
+      <w:pPr>
+        <w:spacing w:line="257" w:lineRule="auto"/>
+      </w:pPr>
+      <w:r>
+        <w:rPr>
+          <w:rFonts w:ascii="Calibri" w:hAnsi="Calibri" w:eastAsia="Calibri" w:cs="Calibri"/>
+          <w:noProof w:val="0"/>
+          <w:sz w:val="22"/>
+          <w:szCs w:val="22"/>
+          <w:lang w:val="ru"/>
+        </w:rPr>
+        <w:t xml:space="preserve"> </w:t>
+      </w:r>
+    </w:p>
+    <w:p>
+      <w:pPr>
+        <w:spacing w:line="257" w:lineRule="auto"/>
+      </w:pPr>
+      <w:r>
+        <w:rPr>
+          <w:rFonts w:ascii="Calibri" w:hAnsi="Calibri" w:eastAsia="Calibri" w:cs="Calibri"/>
+          <w:b w:val="1"/>
+          <w:bCs w:val="1"/>
+          <w:noProof w:val="0"/>
+          <w:sz w:val="28"/>
+          <w:szCs w:val="28"/>
+          <w:lang w:val="ru"/>
+        </w:rPr>
+        <w:t>Задание</w:t>
+      </w:r>
+      <w:r>
+        <w:rPr>
+          <w:rFonts w:ascii="Calibri" w:hAnsi="Calibri" w:eastAsia="Calibri" w:cs="Calibri"/>
+          <w:noProof w:val="0"/>
+          <w:sz w:val="28"/>
+          <w:szCs w:val="28"/>
+          <w:lang w:val="ru"/>
+        </w:rPr>
+        <w:t xml:space="preserve">. Доработайте приведенный </w:t>
+      </w:r>
+      <w:r>
+        <w:rPr>
+          <w:rFonts w:ascii="Calibri" w:hAnsi="Calibri" w:eastAsia="Calibri" w:cs="Calibri"/>
+          <w:noProof w:val="0"/>
+          <w:sz w:val="28"/>
+          <w:szCs w:val="28"/>
+          <w:lang w:val="en-US"/>
+        </w:rPr>
+        <w:t xml:space="preserve">LINQ </w:t>
+      </w:r>
+      <w:r>
+        <w:rPr>
+          <w:rFonts w:ascii="Calibri" w:hAnsi="Calibri" w:eastAsia="Calibri" w:cs="Calibri"/>
+          <w:noProof w:val="0"/>
+          <w:sz w:val="28"/>
+          <w:szCs w:val="28"/>
+          <w:lang w:val="ru"/>
+        </w:rPr>
+        <w:t>провайдер.</w:t>
+      </w:r>
+    </w:p>
+    <w:p>
+      <w:pPr>
+        <w:spacing w:line="257" w:lineRule="auto"/>
+      </w:pPr>
+      <w:r>
+        <w:rPr>
+          <w:rFonts w:ascii="Calibri" w:hAnsi="Calibri" w:eastAsia="Calibri" w:cs="Calibri"/>
+          <w:b w:val="1"/>
+          <w:bCs w:val="1"/>
+          <w:noProof w:val="0"/>
+          <w:sz w:val="20"/>
+          <w:szCs w:val="20"/>
+          <w:lang w:val="ru"/>
+        </w:rPr>
+        <w:t xml:space="preserve">Для проверки правильности выполнения, используйте </w:t>
+      </w:r>
+      <w:r>
+        <w:rPr>
+          <w:rFonts w:ascii="Calibri" w:hAnsi="Calibri" w:eastAsia="Calibri" w:cs="Calibri"/>
+          <w:b w:val="1"/>
+          <w:bCs w:val="1"/>
+          <w:noProof w:val="0"/>
+          <w:sz w:val="20"/>
+          <w:szCs w:val="20"/>
+          <w:lang w:val="en-US"/>
+        </w:rPr>
+        <w:t xml:space="preserve">Unit Tests </w:t>
+      </w:r>
+      <w:r>
+        <w:rPr>
+          <w:rFonts w:ascii="Calibri" w:hAnsi="Calibri" w:eastAsia="Calibri" w:cs="Calibri"/>
+          <w:b w:val="1"/>
+          <w:bCs w:val="1"/>
+          <w:noProof w:val="0"/>
+          <w:sz w:val="20"/>
+          <w:szCs w:val="20"/>
+          <w:lang w:val="ru"/>
+        </w:rPr>
+        <w:t xml:space="preserve">из проекта </w:t>
+      </w:r>
+      <w:r>
+        <w:rPr>
+          <w:rFonts w:ascii="Calibri" w:hAnsi="Calibri" w:eastAsia="Calibri" w:cs="Calibri"/>
+          <w:b w:val="1"/>
+          <w:bCs w:val="1"/>
+          <w:i w:val="1"/>
+          <w:iCs w:val="1"/>
+          <w:noProof w:val="0"/>
+          <w:sz w:val="20"/>
+          <w:szCs w:val="20"/>
+          <w:lang w:val="ru"/>
+        </w:rPr>
+        <w:t>Expressions.Task3.E3SQueryProvider.Test.</w:t>
+      </w:r>
+      <w:r>
+        <w:rPr>
+          <w:rFonts w:ascii="Calibri" w:hAnsi="Calibri" w:eastAsia="Calibri" w:cs="Calibri"/>
+          <w:b w:val="1"/>
+          <w:bCs w:val="1"/>
+          <w:i w:val="1"/>
+          <w:iCs w:val="1"/>
+          <w:noProof w:val="0"/>
+          <w:sz w:val="20"/>
+          <w:szCs w:val="20"/>
+          <w:lang w:val="en-US"/>
+        </w:rPr>
+        <w:t>csproj</w:t>
+      </w:r>
+      <w:r>
+        <w:rPr>
+          <w:rFonts w:ascii="Calibri" w:hAnsi="Calibri" w:eastAsia="Calibri" w:cs="Calibri"/>
+          <w:noProof w:val="0"/>
+          <w:sz w:val="28"/>
+          <w:szCs w:val="28"/>
+          <w:lang w:val="ru"/>
+        </w:rPr>
+        <w:t>.</w:t>
+      </w:r>
+    </w:p>
+    <w:p>
+      <w:pPr>
+        <w:spacing w:line="257" w:lineRule="auto"/>
+      </w:pPr>
+      <w:r>
+        <w:rPr>
+          <w:rFonts w:ascii="Calibri" w:hAnsi="Calibri" w:eastAsia="Calibri" w:cs="Calibri"/>
+          <w:noProof w:val="0"/>
+          <w:sz w:val="28"/>
+          <w:szCs w:val="28"/>
+          <w:lang w:val="ru"/>
+        </w:rPr>
+        <w:t>В частности, требуется добавить следующее:</w:t>
+      </w:r>
+    </w:p>
+    <w:p>
+      <w:pPr>
+        <w:pStyle w:val="ListParagraph"/>
+        <w:numPr>
+          <w:ilvl w:val="0"/>
+          <w:numId w:val="1"/>
+        </w:numPr>
+        <w:spacing w:line="257" w:lineRule="auto"/>
+        <w:rPr>
+          <w:sz w:val="28"/>
+          <w:szCs w:val="28"/>
+        </w:rPr>
+      </w:pPr>
+      <w:r>
+        <w:rPr>
+          <w:rFonts w:ascii="Calibri" w:hAnsi="Calibri" w:eastAsia="Calibri" w:cs="Calibri"/>
+          <w:noProof w:val="0"/>
+          <w:sz w:val="28"/>
+          <w:szCs w:val="28"/>
+          <w:lang w:val="ru"/>
+        </w:rPr>
+        <w:t>Снять текущее ограничение на порядок операндов выражения. Должны быть допустимы:</w:t>
+      </w:r>
+    </w:p>
+    <w:p>
+      <w:pPr>
+        <w:pStyle w:val="ListParagraph"/>
+        <w:numPr>
+          <w:ilvl w:val="1"/>
+          <w:numId w:val="1"/>
+        </w:numPr>
+        <w:spacing w:line="257" w:lineRule="auto"/>
+        <w:rPr>
+          <w:sz w:val="28"/>
+          <w:szCs w:val="28"/>
+        </w:rPr>
+      </w:pPr>
+      <w:r>
+        <w:rPr>
+          <w:rFonts w:ascii="Calibri" w:hAnsi="Calibri" w:eastAsia="Calibri" w:cs="Calibri"/>
+          <w:noProof w:val="0"/>
+          <w:sz w:val="28"/>
+          <w:szCs w:val="28"/>
+          <w:lang w:val="ru"/>
+        </w:rPr>
+        <w:t>&lt;имя фильтруемого поля&gt; == &lt;константа&gt; (сейчас доступен только этот)</w:t>
+      </w:r>
+    </w:p>
+    <w:p>
+      <w:pPr>
+        <w:pStyle w:val="ListParagraph"/>
+        <w:numPr>
+          <w:ilvl w:val="1"/>
+          <w:numId w:val="1"/>
+        </w:numPr>
+        <w:spacing w:line="257" w:lineRule="auto"/>
+        <w:rPr>
+          <w:sz w:val="28"/>
+          <w:szCs w:val="28"/>
+        </w:rPr>
+      </w:pPr>
+      <w:r>
+        <w:rPr>
+          <w:rFonts w:ascii="Calibri" w:hAnsi="Calibri" w:eastAsia="Calibri" w:cs="Calibri"/>
+          <w:noProof w:val="0"/>
+          <w:sz w:val="28"/>
+          <w:szCs w:val="28"/>
+          <w:lang w:val="en-US"/>
+        </w:rPr>
+        <w:t>&lt;</w:t>
+      </w:r>
+      <w:r>
+        <w:rPr>
+          <w:rFonts w:ascii="Calibri" w:hAnsi="Calibri" w:eastAsia="Calibri" w:cs="Calibri"/>
+          <w:noProof w:val="0"/>
+          <w:sz w:val="28"/>
+          <w:szCs w:val="28"/>
+          <w:lang w:val="ru"/>
+        </w:rPr>
+        <w:t>константа</w:t>
+      </w:r>
+      <w:r>
+        <w:rPr>
+          <w:rFonts w:ascii="Calibri" w:hAnsi="Calibri" w:eastAsia="Calibri" w:cs="Calibri"/>
+          <w:noProof w:val="0"/>
+          <w:sz w:val="28"/>
+          <w:szCs w:val="28"/>
+          <w:lang w:val="en-US"/>
+        </w:rPr>
+        <w:t>&gt;</w:t>
+      </w:r>
+      <w:r>
+        <w:rPr>
+          <w:rFonts w:ascii="Calibri" w:hAnsi="Calibri" w:eastAsia="Calibri" w:cs="Calibri"/>
+          <w:noProof w:val="0"/>
+          <w:sz w:val="28"/>
+          <w:szCs w:val="28"/>
+          <w:lang w:val="ru"/>
+        </w:rPr>
+        <w:t xml:space="preserve"> == </w:t>
+      </w:r>
+      <w:r>
+        <w:rPr>
+          <w:rFonts w:ascii="Calibri" w:hAnsi="Calibri" w:eastAsia="Calibri" w:cs="Calibri"/>
+          <w:noProof w:val="0"/>
+          <w:sz w:val="28"/>
+          <w:szCs w:val="28"/>
+          <w:lang w:val="en-US"/>
+        </w:rPr>
+        <w:t>&lt;</w:t>
+      </w:r>
+      <w:r>
+        <w:rPr>
+          <w:rFonts w:ascii="Calibri" w:hAnsi="Calibri" w:eastAsia="Calibri" w:cs="Calibri"/>
+          <w:noProof w:val="0"/>
+          <w:sz w:val="28"/>
+          <w:szCs w:val="28"/>
+          <w:lang w:val="ru"/>
+        </w:rPr>
+        <w:t>имя фильтруемого поля</w:t>
+      </w:r>
+      <w:r>
+        <w:rPr>
+          <w:rFonts w:ascii="Calibri" w:hAnsi="Calibri" w:eastAsia="Calibri" w:cs="Calibri"/>
+          <w:noProof w:val="0"/>
+          <w:sz w:val="28"/>
+          <w:szCs w:val="28"/>
+          <w:lang w:val="en-US"/>
+        </w:rPr>
+        <w:t>&gt;</w:t>
+      </w:r>
+    </w:p>
+    <w:p>
+      <w:pPr>
+        <w:spacing w:line="257" w:lineRule="auto"/>
+      </w:pPr>
+      <w:r>
+        <w:rPr>
+          <w:rFonts w:ascii="Consolas" w:hAnsi="Consolas" w:eastAsia="Consolas" w:cs="Consolas"/>
+          <w:noProof w:val="0"/>
+          <w:sz w:val="20"/>
+          <w:szCs w:val="20"/>
+          <w:lang w:val="en-US"/>
+        </w:rPr>
+        <w:t>(</w:t>
+      </w:r>
+      <w:r>
+        <w:rPr>
+          <w:rFonts w:ascii="Consolas" w:hAnsi="Consolas" w:eastAsia="Consolas" w:cs="Consolas"/>
+          <w:noProof w:val="0"/>
+          <w:color w:val="2B91AF"/>
+          <w:sz w:val="19"/>
+          <w:szCs w:val="19"/>
+          <w:lang w:val="en-US"/>
+        </w:rPr>
+        <w:t>FTSRequestTranslatorTests.cs</w:t>
+      </w:r>
+      <w:r>
+        <w:rPr>
+          <w:rFonts w:ascii="Calibri" w:hAnsi="Calibri" w:eastAsia="Calibri" w:cs="Calibri"/>
+          <w:noProof w:val="0"/>
+          <w:sz w:val="28"/>
+          <w:szCs w:val="28"/>
+          <w:lang w:val="en-US"/>
+        </w:rPr>
+        <w:t xml:space="preserve">, </w:t>
+      </w:r>
+      <w:r>
+        <w:rPr>
+          <w:rFonts w:ascii="Consolas" w:hAnsi="Consolas" w:eastAsia="Consolas" w:cs="Consolas"/>
+          <w:noProof w:val="0"/>
+          <w:color w:val="808080" w:themeColor="text1" w:themeTint="7F" w:themeShade="FF"/>
+          <w:sz w:val="19"/>
+          <w:szCs w:val="19"/>
+          <w:lang w:val="en-US"/>
+        </w:rPr>
+        <w:t>#region</w:t>
+      </w:r>
+      <w:r>
+        <w:rPr>
+          <w:rFonts w:ascii="Consolas" w:hAnsi="Consolas" w:eastAsia="Consolas" w:cs="Consolas"/>
+          <w:noProof w:val="0"/>
+          <w:sz w:val="19"/>
+          <w:szCs w:val="19"/>
+          <w:lang w:val="en-US"/>
+        </w:rPr>
+        <w:t xml:space="preserve"> SubTask 1: operands order)</w:t>
+      </w:r>
+    </w:p>
+    <w:p>
+      <w:pPr>
+        <w:spacing w:line="257" w:lineRule="auto"/>
+      </w:pPr>
+      <w:r>
+        <w:rPr>
+          <w:rFonts w:ascii="Calibri" w:hAnsi="Calibri" w:eastAsia="Calibri" w:cs="Calibri"/>
+          <w:noProof w:val="0"/>
+          <w:sz w:val="28"/>
+          <w:szCs w:val="28"/>
+          <w:lang w:val="ru"/>
+        </w:rPr>
+        <w:t xml:space="preserve"> </w:t>
+      </w:r>
+    </w:p>
+    <w:p>
+      <w:pPr>
+        <w:pStyle w:val="ListParagraph"/>
+        <w:numPr>
+          <w:ilvl w:val="0"/>
+          <w:numId w:val="1"/>
+        </w:numPr>
+        <w:spacing w:line="257" w:lineRule="auto"/>
+        <w:rPr>
+          <w:sz w:val="28"/>
+          <w:szCs w:val="28"/>
+        </w:rPr>
+      </w:pPr>
+      <w:r>
+        <w:rPr>
+          <w:rFonts w:ascii="Calibri" w:hAnsi="Calibri" w:eastAsia="Calibri" w:cs="Calibri"/>
+          <w:noProof w:val="0"/>
+          <w:sz w:val="28"/>
+          <w:szCs w:val="28"/>
+          <w:lang w:val="ru"/>
+        </w:rPr>
+        <w:t xml:space="preserve">Добавить поддержку операций включения (т.е. не точное совпадение со строкой, а частичное). При этом в </w:t>
+      </w:r>
+      <w:r>
+        <w:rPr>
+          <w:rFonts w:ascii="Calibri" w:hAnsi="Calibri" w:eastAsia="Calibri" w:cs="Calibri"/>
+          <w:noProof w:val="0"/>
+          <w:sz w:val="28"/>
+          <w:szCs w:val="28"/>
+          <w:lang w:val="en-US"/>
+        </w:rPr>
+        <w:t>LINQ</w:t>
+      </w:r>
+      <w:r>
+        <w:rPr>
+          <w:rFonts w:ascii="Calibri" w:hAnsi="Calibri" w:eastAsia="Calibri" w:cs="Calibri"/>
+          <w:noProof w:val="0"/>
+          <w:sz w:val="28"/>
+          <w:szCs w:val="28"/>
+          <w:lang w:val="ru"/>
+        </w:rPr>
+        <w:t xml:space="preserve">-нотации они должны выглядеть как обращение к методам класса string: StartsWith, EndsWith, Contains, а точнее </w:t>
+      </w:r>
+    </w:p>
+    <w:tbl>
+      <w:tblPr>
+        <w:tblStyle w:val="GridTable1Light"/>
+        <w:tblW w:w="0" w:type="auto"/>
+        <w:tblLayout w:type="fixed"/>
+        <w:tblLook w:val="04A0" w:firstRow="1" w:lastRow="0" w:firstColumn="1" w:lastColumn="0" w:noHBand="0" w:noVBand="1"/>
+      </w:tblPr>
+      <w:tblGrid>
+        <w:gridCol w:w="4680"/>
+        <w:gridCol w:w="4680"/>
+      </w:tblGrid>
+      <w:tr>
+        <w:tc>
+          <w:tcPr>
+            <w:cnfStyle w:val="001000000000" w:firstRow="0" w:lastRow="0" w:firstColumn="1" w:lastColumn="0" w:oddVBand="0" w:evenVBand="0" w:oddHBand="0" w:evenHBand="0" w:firstRowFirstColumn="0" w:firstRowLastColumn="0" w:lastRowFirstColumn="0" w:lastRowLastColumn="0"/>
+            <w:tcW w:w="4680" w:type="dxa"/>
+            <w:tcMar/>
+          </w:tcPr>
+          <w:p>
+            <w:r>
+              <w:rPr>
+                <w:rFonts w:ascii="Calibri" w:hAnsi="Calibri" w:eastAsia="Calibri" w:cs="Calibri"/>
+                <w:sz w:val="28"/>
+                <w:szCs w:val="28"/>
+                <w:lang w:val="ru"/>
+              </w:rPr>
+              <w:t>Выражение</w:t>
+            </w:r>
+          </w:p>
+        </w:tc>
+        <w:tc>
+          <w:tcPr>
+            <w:cnfStyle w:val="000000000000" w:firstRow="0" w:lastRow="0" w:firstColumn="0" w:lastColumn="0" w:oddVBand="0" w:evenVBand="0" w:oddHBand="0" w:evenHBand="0" w:firstRowFirstColumn="0" w:firstRowLastColumn="0" w:lastRowFirstColumn="0" w:lastRowLastColumn="0"/>
+            <w:tcW w:w="4680" w:type="dxa"/>
+            <w:tcMar/>
+          </w:tcPr>
+          <w:p>
+            <w:r>
+              <w:rPr>
+                <w:rFonts w:ascii="Calibri" w:hAnsi="Calibri" w:eastAsia="Calibri" w:cs="Calibri"/>
+                <w:sz w:val="28"/>
+                <w:szCs w:val="28"/>
+                <w:lang w:val="ru"/>
+              </w:rPr>
+              <w:t>Транслируется в запрос</w:t>
+            </w:r>
+          </w:p>
+        </w:tc>
+      </w:tr>
+      <w:tr>
+        <w:tc>
+          <w:tcPr>
+            <w:cnfStyle w:val="001000000000" w:firstRow="0" w:lastRow="0" w:firstColumn="1" w:lastColumn="0" w:oddVBand="0" w:evenVBand="0" w:oddHBand="0" w:evenHBand="0" w:firstRowFirstColumn="0" w:firstRowLastColumn="0" w:lastRowFirstColumn="0" w:lastRowLastColumn="0"/>
+            <w:tcW w:w="4680" w:type="dxa"/>
+            <w:tcMar/>
+          </w:tcPr>
+          <w:p>
+            <w:r>
+              <w:rPr>
+                <w:rFonts w:ascii="Calibri Light" w:hAnsi="Calibri Light" w:eastAsia="Calibri Light" w:cs="Calibri Light"/>
+                <w:b w:val="1"/>
+                <w:bCs w:val="1"/>
+                <w:sz w:val="20"/>
+                <w:szCs w:val="20"/>
+              </w:rPr>
+              <w:t>Where(e =&gt; e.workstation.StartsWith(</w:t>
+            </w:r>
+            <w:r>
+              <w:rPr>
+                <w:rFonts w:ascii="Calibri Light" w:hAnsi="Calibri Light" w:eastAsia="Calibri Light" w:cs="Calibri Light"/>
+                <w:b w:val="1"/>
+                <w:bCs w:val="1"/>
+                <w:color w:val="A31515"/>
+                <w:sz w:val="20"/>
+                <w:szCs w:val="20"/>
+              </w:rPr>
+              <w:t>"EPRUIZHW006"</w:t>
+            </w:r>
+            <w:r>
+              <w:rPr>
+                <w:rFonts w:ascii="Calibri Light" w:hAnsi="Calibri Light" w:eastAsia="Calibri Light" w:cs="Calibri Light"/>
+                <w:b w:val="1"/>
+                <w:bCs w:val="1"/>
+                <w:sz w:val="20"/>
+                <w:szCs w:val="20"/>
+              </w:rPr>
+              <w:t>))</w:t>
+            </w:r>
+          </w:p>
+        </w:tc>
+        <w:tc>
+          <w:tcPr>
+            <w:cnfStyle w:val="000000000000" w:firstRow="0" w:lastRow="0" w:firstColumn="0" w:lastColumn="0" w:oddVBand="0" w:evenVBand="0" w:oddHBand="0" w:evenHBand="0" w:firstRowFirstColumn="0" w:firstRowLastColumn="0" w:lastRowFirstColumn="0" w:lastRowLastColumn="0"/>
+            <w:tcW w:w="4680" w:type="dxa"/>
+            <w:tcMar/>
+          </w:tcPr>
+          <w:p>
+            <w:r>
+              <w:rPr>
+                <w:rFonts w:ascii="Calibri Light" w:hAnsi="Calibri Light" w:eastAsia="Calibri Light" w:cs="Calibri Light"/>
+                <w:sz w:val="20"/>
+                <w:szCs w:val="20"/>
+              </w:rPr>
+              <w:t>Workstation:(EPRUIZHW006*)</w:t>
+            </w:r>
+          </w:p>
+        </w:tc>
+      </w:tr>
+      <w:tr>
+        <w:tc>
+          <w:tcPr>
+            <w:cnfStyle w:val="001000000000" w:firstRow="0" w:lastRow="0" w:firstColumn="1" w:lastColumn="0" w:oddVBand="0" w:evenVBand="0" w:oddHBand="0" w:evenHBand="0" w:firstRowFirstColumn="0" w:firstRowLastColumn="0" w:lastRowFirstColumn="0" w:lastRowLastColumn="0"/>
+            <w:tcW w:w="4680" w:type="dxa"/>
+            <w:tcMar/>
+          </w:tcPr>
+          <w:p>
+            <w:r>
+              <w:rPr>
+                <w:rFonts w:ascii="Calibri Light" w:hAnsi="Calibri Light" w:eastAsia="Calibri Light" w:cs="Calibri Light"/>
+                <w:b w:val="1"/>
+                <w:bCs w:val="1"/>
+                <w:sz w:val="20"/>
+                <w:szCs w:val="20"/>
+              </w:rPr>
+              <w:t>Where(e =&gt; e.workstation.EndsWith(</w:t>
+            </w:r>
+            <w:r>
+              <w:rPr>
+                <w:rFonts w:ascii="Calibri Light" w:hAnsi="Calibri Light" w:eastAsia="Calibri Light" w:cs="Calibri Light"/>
+                <w:b w:val="1"/>
+                <w:bCs w:val="1"/>
+                <w:color w:val="A31515"/>
+                <w:sz w:val="20"/>
+                <w:szCs w:val="20"/>
+              </w:rPr>
+              <w:t>"IZHW0060"</w:t>
+            </w:r>
+            <w:r>
+              <w:rPr>
+                <w:rFonts w:ascii="Calibri Light" w:hAnsi="Calibri Light" w:eastAsia="Calibri Light" w:cs="Calibri Light"/>
+                <w:b w:val="1"/>
+                <w:bCs w:val="1"/>
+                <w:sz w:val="20"/>
+                <w:szCs w:val="20"/>
+              </w:rPr>
+              <w:t>))</w:t>
+            </w:r>
+          </w:p>
+        </w:tc>
+        <w:tc>
+          <w:tcPr>
+            <w:cnfStyle w:val="000000000000" w:firstRow="0" w:lastRow="0" w:firstColumn="0" w:lastColumn="0" w:oddVBand="0" w:evenVBand="0" w:oddHBand="0" w:evenHBand="0" w:firstRowFirstColumn="0" w:firstRowLastColumn="0" w:lastRowFirstColumn="0" w:lastRowLastColumn="0"/>
+            <w:tcW w:w="4680" w:type="dxa"/>
+            <w:tcMar/>
+          </w:tcPr>
+          <w:p>
+            <w:r>
+              <w:rPr>
+                <w:rFonts w:ascii="Calibri Light" w:hAnsi="Calibri Light" w:eastAsia="Calibri Light" w:cs="Calibri Light"/>
+                <w:sz w:val="20"/>
+                <w:szCs w:val="20"/>
+              </w:rPr>
+              <w:t>Workstation:(*IZHW0060)</w:t>
+            </w:r>
+          </w:p>
+        </w:tc>
+      </w:tr>
+      <w:tr>
+        <w:tc>
+          <w:tcPr>
+            <w:cnfStyle w:val="001000000000" w:firstRow="0" w:lastRow="0" w:firstColumn="1" w:lastColumn="0" w:oddVBand="0" w:evenVBand="0" w:oddHBand="0" w:evenHBand="0" w:firstRowFirstColumn="0" w:firstRowLastColumn="0" w:lastRowFirstColumn="0" w:lastRowLastColumn="0"/>
+            <w:tcW w:w="4680" w:type="dxa"/>
+            <w:tcMar/>
+          </w:tcPr>
+          <w:p>
+            <w:r>
+              <w:rPr>
+                <w:rFonts w:ascii="Calibri Light" w:hAnsi="Calibri Light" w:eastAsia="Calibri Light" w:cs="Calibri Light"/>
+                <w:b w:val="1"/>
+                <w:bCs w:val="1"/>
+                <w:sz w:val="20"/>
+                <w:szCs w:val="20"/>
+              </w:rPr>
+              <w:t>Where(e =&gt; e.workstation.Contains(</w:t>
+            </w:r>
+            <w:r>
+              <w:rPr>
+                <w:rFonts w:ascii="Calibri Light" w:hAnsi="Calibri Light" w:eastAsia="Calibri Light" w:cs="Calibri Light"/>
+                <w:b w:val="1"/>
+                <w:bCs w:val="1"/>
+                <w:color w:val="A31515"/>
+                <w:sz w:val="20"/>
+                <w:szCs w:val="20"/>
+              </w:rPr>
+              <w:t>"IZHW006"</w:t>
+            </w:r>
+            <w:r>
+              <w:rPr>
+                <w:rFonts w:ascii="Calibri Light" w:hAnsi="Calibri Light" w:eastAsia="Calibri Light" w:cs="Calibri Light"/>
+                <w:b w:val="1"/>
+                <w:bCs w:val="1"/>
+                <w:sz w:val="20"/>
+                <w:szCs w:val="20"/>
+              </w:rPr>
+              <w:t>))</w:t>
+            </w:r>
+          </w:p>
+        </w:tc>
+        <w:tc>
+          <w:tcPr>
+            <w:cnfStyle w:val="000000000000" w:firstRow="0" w:lastRow="0" w:firstColumn="0" w:lastColumn="0" w:oddVBand="0" w:evenVBand="0" w:oddHBand="0" w:evenHBand="0" w:firstRowFirstColumn="0" w:firstRowLastColumn="0" w:lastRowFirstColumn="0" w:lastRowLastColumn="0"/>
+            <w:tcW w:w="4680" w:type="dxa"/>
+            <w:tcMar/>
+          </w:tcPr>
+          <w:p>
+            <w:r>
+              <w:rPr>
+                <w:rFonts w:ascii="Calibri Light" w:hAnsi="Calibri Light" w:eastAsia="Calibri Light" w:cs="Calibri Light"/>
+                <w:sz w:val="20"/>
+                <w:szCs w:val="20"/>
+              </w:rPr>
+              <w:t>Workstation:(*IZHW006*)</w:t>
+            </w:r>
+          </w:p>
+        </w:tc>
+      </w:tr>
+    </w:tbl>
+    <w:p>
+      <w:pPr>
+        <w:spacing w:line="257" w:lineRule="auto"/>
+      </w:pPr>
+      <w:r>
+        <w:rPr>
+          <w:rFonts w:ascii="Calibri" w:hAnsi="Calibri" w:eastAsia="Calibri" w:cs="Calibri"/>
+          <w:noProof w:val="0"/>
+          <w:sz w:val="28"/>
+          <w:szCs w:val="28"/>
+          <w:lang w:val="en-US"/>
+        </w:rPr>
+        <w:t>(</w:t>
+      </w:r>
+      <w:proofErr w:type="spellStart"/>
+      <w:r>
+        <w:rPr>
+          <w:rFonts w:ascii="Consolas" w:hAnsi="Consolas" w:eastAsia="Consolas" w:cs="Consolas"/>
+          <w:noProof w:val="0"/>
+          <w:color w:val="2B91AF"/>
+          <w:sz w:val="19"/>
+          <w:szCs w:val="19"/>
+          <w:lang w:val="en-US"/>
+        </w:rPr>
+        <w:t>FTSRequestTranslatorTests.cs</w:t>
+      </w:r>
+      <w:proofErr w:type="spellEnd"/>
+      <w:r>
+        <w:rPr>
+          <w:rFonts w:ascii="Consolas" w:hAnsi="Consolas" w:eastAsia="Consolas" w:cs="Consolas"/>
+          <w:noProof w:val="0"/>
+          <w:color w:val="2B91AF"/>
+          <w:sz w:val="19"/>
+          <w:szCs w:val="19"/>
+          <w:lang w:val="en-US"/>
+        </w:rPr>
+        <w:t>,</w:t>
+      </w:r>
+      <w:r>
+        <w:rPr>
+          <w:rFonts w:ascii="Calibri" w:hAnsi="Calibri" w:eastAsia="Calibri" w:cs="Calibri"/>
+          <w:noProof w:val="0"/>
+          <w:sz w:val="28"/>
+          <w:szCs w:val="28"/>
+          <w:lang w:val="en-US"/>
+        </w:rPr>
+        <w:t xml:space="preserve"> </w:t>
+      </w:r>
+      <w:r>
+        <w:rPr>
+          <w:rFonts w:ascii="Consolas" w:hAnsi="Consolas" w:eastAsia="Consolas" w:cs="Consolas"/>
+          <w:noProof w:val="0"/>
+          <w:color w:val="808080" w:themeColor="text1" w:themeTint="7F" w:themeShade="FF"/>
+          <w:sz w:val="19"/>
+          <w:szCs w:val="19"/>
+          <w:lang w:val="en-US"/>
+        </w:rPr>
+        <w:t>#region</w:t>
+      </w:r>
+      <w:r>
+        <w:rPr>
+          <w:rFonts w:ascii="Consolas" w:hAnsi="Consolas" w:eastAsia="Consolas" w:cs="Consolas"/>
+          <w:noProof w:val="0"/>
+          <w:sz w:val="19"/>
+          <w:szCs w:val="19"/>
+          <w:lang w:val="en-US"/>
+        </w:rPr>
+        <w:t xml:space="preserve"> </w:t>
+      </w:r>
+      <w:proofErr w:type="spellStart"/>
+      <w:r>
+        <w:rPr>
+          <w:rFonts w:ascii="Consolas" w:hAnsi="Consolas" w:eastAsia="Consolas" w:cs="Consolas"/>
+          <w:noProof w:val="0"/>
+          <w:sz w:val="19"/>
+          <w:szCs w:val="19"/>
+          <w:lang w:val="en-US"/>
+        </w:rPr>
+        <w:t>SubTask</w:t>
+      </w:r>
+      <w:proofErr w:type="spellEnd"/>
+      <w:r>
+        <w:rPr>
+          <w:rFonts w:ascii="Consolas" w:hAnsi="Consolas" w:eastAsia="Consolas" w:cs="Consolas"/>
+          <w:noProof w:val="0"/>
+          <w:sz w:val="19"/>
+          <w:szCs w:val="19"/>
+          <w:lang w:val="en-US"/>
+        </w:rPr>
+        <w:t xml:space="preserve"> 2: inclusion operations)</w:t>
+      </w:r>
+    </w:p>
+    <w:p>
+      <w:pPr>
+        <w:spacing w:line="257" w:lineRule="auto"/>
+        <w:rPr>
+          <w:rFonts w:ascii="Calibri" w:hAnsi="Calibri" w:eastAsia="Calibri" w:cs="Calibri"/>
+          <w:noProof w:val="0"/>
+          <w:sz w:val="28"/>
+          <w:szCs w:val="28"/>
+          <w:lang w:val="ru"/>
+        </w:rPr>
+      </w:pPr>
+    </w:p>
+    <w:p>
+      <w:pPr>
+        <w:pStyle w:val="ListParagraph"/>
+        <w:numPr>
+          <w:ilvl w:val="0"/>
+          <w:numId w:val="1"/>
+        </w:numPr>
+        <w:spacing w:line="257" w:lineRule="auto"/>
+        <w:rPr>
+          <w:sz w:val="28"/>
+          <w:szCs w:val="28"/>
+        </w:rPr>
+      </w:pPr>
+      <w:r>
+        <w:rPr>
+          <w:rFonts w:ascii="Calibri" w:hAnsi="Calibri" w:eastAsia="Calibri" w:cs="Calibri"/>
+          <w:noProof w:val="0"/>
+          <w:sz w:val="28"/>
+          <w:szCs w:val="28"/>
+          <w:lang w:val="ru"/>
+        </w:rPr>
+        <w:t xml:space="preserve">Добавить поддержку оператора </w:t>
+      </w:r>
+      <w:r>
+        <w:rPr>
+          <w:rFonts w:ascii="Calibri" w:hAnsi="Calibri" w:eastAsia="Calibri" w:cs="Calibri"/>
+          <w:noProof w:val="0"/>
+          <w:sz w:val="28"/>
+          <w:szCs w:val="28"/>
+          <w:lang w:val="en-US"/>
+        </w:rPr>
+        <w:t>AND</w:t>
+      </w:r>
+      <w:r>
+        <w:rPr>
+          <w:rFonts w:ascii="Calibri" w:hAnsi="Calibri" w:eastAsia="Calibri" w:cs="Calibri"/>
+          <w:noProof w:val="0"/>
+          <w:sz w:val="28"/>
+          <w:szCs w:val="28"/>
+          <w:lang w:val="ru"/>
+        </w:rPr>
+        <w:t xml:space="preserve"> (потребует доработки также самого E3SsearchService, а также, возможно понадобится актуализация существующих тестов). Организацию оператора </w:t>
+      </w:r>
+      <w:r>
+        <w:rPr>
+          <w:rFonts w:ascii="Calibri" w:hAnsi="Calibri" w:eastAsia="Calibri" w:cs="Calibri"/>
+          <w:noProof w:val="0"/>
+          <w:sz w:val="28"/>
+          <w:szCs w:val="28"/>
+          <w:lang w:val="en-US"/>
+        </w:rPr>
+        <w:t xml:space="preserve">AND </w:t>
+      </w:r>
+      <w:r>
+        <w:rPr>
+          <w:rFonts w:ascii="Calibri" w:hAnsi="Calibri" w:eastAsia="Calibri" w:cs="Calibri"/>
+          <w:noProof w:val="0"/>
+          <w:sz w:val="28"/>
+          <w:szCs w:val="28"/>
+          <w:lang w:val="ru"/>
+        </w:rPr>
+        <w:t xml:space="preserve">в запросе к </w:t>
+      </w:r>
+      <w:r>
+        <w:rPr>
+          <w:rFonts w:ascii="Calibri" w:hAnsi="Calibri" w:eastAsia="Calibri" w:cs="Calibri"/>
+          <w:noProof w:val="0"/>
+          <w:sz w:val="28"/>
+          <w:szCs w:val="28"/>
+          <w:lang w:val="en-US"/>
+        </w:rPr>
+        <w:t>E</w:t>
+      </w:r>
+      <w:r>
+        <w:rPr>
+          <w:rFonts w:ascii="Calibri" w:hAnsi="Calibri" w:eastAsia="Calibri" w:cs="Calibri"/>
+          <w:noProof w:val="0"/>
+          <w:sz w:val="28"/>
+          <w:szCs w:val="28"/>
+          <w:lang w:val="ru"/>
+        </w:rPr>
+        <w:t>3</w:t>
+      </w:r>
+      <w:r>
+        <w:rPr>
+          <w:rFonts w:ascii="Calibri" w:hAnsi="Calibri" w:eastAsia="Calibri" w:cs="Calibri"/>
+          <w:noProof w:val="0"/>
+          <w:sz w:val="28"/>
+          <w:szCs w:val="28"/>
+          <w:lang w:val="en-US"/>
+        </w:rPr>
+        <w:t xml:space="preserve">S </w:t>
+      </w:r>
+      <w:r>
+        <w:rPr>
+          <w:rFonts w:ascii="Calibri" w:hAnsi="Calibri" w:eastAsia="Calibri" w:cs="Calibri"/>
+          <w:noProof w:val="0"/>
+          <w:sz w:val="28"/>
+          <w:szCs w:val="28"/>
+          <w:lang w:val="ru"/>
+        </w:rPr>
+        <w:t xml:space="preserve">смотрите </w:t>
+      </w:r>
+      <w:hyperlink w:anchor="TelescopepublicRESTfordata-FTSRequestSyntax" r:id="Rf4fa213bffa7482b">
+        <w:r>
+          <w:rPr>
+            <w:rStyle w:val="Hyperlink"/>
+            <w:rFonts w:ascii="Calibri" w:hAnsi="Calibri" w:eastAsia="Calibri" w:cs="Calibri"/>
+            <w:noProof w:val="0"/>
+            <w:color w:val="0563C1"/>
+            <w:sz w:val="28"/>
+            <w:szCs w:val="28"/>
+            <w:u w:val="single"/>
+            <w:lang w:val="ru"/>
+          </w:rPr>
+          <w:t>на странице документации</w:t>
+        </w:r>
+      </w:hyperlink>
+      <w:r>
+        <w:rPr>
+          <w:rFonts w:ascii="Calibri" w:hAnsi="Calibri" w:eastAsia="Calibri" w:cs="Calibri"/>
+          <w:noProof w:val="0"/>
+          <w:color w:val="0563C1"/>
+          <w:sz w:val="28"/>
+          <w:szCs w:val="28"/>
+          <w:u w:val="single"/>
+          <w:lang w:val="ru"/>
+        </w:rPr>
+        <w:t xml:space="preserve"> (раздел FTS Request Syntax)  </w:t>
+      </w:r>
+    </w:p>
+    <w:p>
+      <w:pPr>
+        <w:spacing w:line="257" w:lineRule="auto"/>
+      </w:pPr>
+      <w:r>
+        <w:rPr>
+          <w:rFonts w:ascii="Calibri" w:hAnsi="Calibri" w:eastAsia="Calibri" w:cs="Calibri"/>
+          <w:noProof w:val="0"/>
+          <w:sz w:val="28"/>
+          <w:szCs w:val="28"/>
+          <w:lang w:val="en-US"/>
+        </w:rPr>
+        <w:t>(</w:t>
+      </w:r>
+      <w:r>
+        <w:rPr>
+          <w:rFonts w:ascii="Consolas" w:hAnsi="Consolas" w:eastAsia="Consolas" w:cs="Consolas"/>
+          <w:noProof w:val="0"/>
+          <w:color w:val="2B91AF"/>
+          <w:sz w:val="19"/>
+          <w:szCs w:val="19"/>
+          <w:lang w:val="en-US"/>
+        </w:rPr>
+        <w:t>E3SAndOperatorSupportTests.cs,</w:t>
+      </w:r>
+      <w:r>
+        <w:rPr>
+          <w:rFonts w:ascii="Calibri" w:hAnsi="Calibri" w:eastAsia="Calibri" w:cs="Calibri"/>
+          <w:noProof w:val="0"/>
+          <w:sz w:val="28"/>
+          <w:szCs w:val="28"/>
+          <w:lang w:val="en-US"/>
+        </w:rPr>
+        <w:t xml:space="preserve"> </w:t>
+      </w:r>
+      <w:r>
+        <w:rPr>
+          <w:rFonts w:ascii="Consolas" w:hAnsi="Consolas" w:eastAsia="Consolas" w:cs="Consolas"/>
+          <w:noProof w:val="0"/>
+          <w:color w:val="808080" w:themeColor="text1" w:themeTint="7F" w:themeShade="FF"/>
+          <w:sz w:val="19"/>
+          <w:szCs w:val="19"/>
+          <w:lang w:val="en-US"/>
+        </w:rPr>
+        <w:t>#region</w:t>
+      </w:r>
+      <w:r>
+        <w:rPr>
+          <w:rFonts w:ascii="Consolas" w:hAnsi="Consolas" w:eastAsia="Consolas" w:cs="Consolas"/>
+          <w:noProof w:val="0"/>
+          <w:sz w:val="19"/>
+          <w:szCs w:val="19"/>
+          <w:lang w:val="en-US"/>
+        </w:rPr>
+        <w:t xml:space="preserve"> SubTask 3: AND operator support). </w:t>
+      </w:r>
+      <w:r>
+        <w:rPr>
+          <w:rFonts w:ascii="Consolas" w:hAnsi="Consolas" w:eastAsia="Consolas" w:cs="Consolas"/>
+          <w:noProof w:val="0"/>
+          <w:sz w:val="19"/>
+          <w:szCs w:val="19"/>
+          <w:lang w:val="ru"/>
+        </w:rPr>
+        <w:t>В файле с тестами предоставлена дополнительная информация по этому заданию.</w:t>
+      </w:r>
+    </w:p>
+    <w:p>
+      <w:pPr>
+        <w:spacing w:line="257" w:lineRule="auto"/>
+        <w:rPr>
+          <w:rFonts w:ascii="Calibri" w:hAnsi="Calibri" w:eastAsia="Calibri" w:cs="Calibri"/>
+          <w:noProof w:val="0"/>
+          <w:sz w:val="28"/>
+          <w:szCs w:val="28"/>
+          <w:lang w:val="ru"/>
+        </w:rPr>
+      </w:pPr>
+    </w:p>
+    <w:p>
+      <w:pPr>
+        <w:spacing w:line="257" w:lineRule="auto"/>
+      </w:pPr>
+      <w:r>
+        <w:rPr>
+          <w:rFonts w:ascii="Calibri" w:hAnsi="Calibri" w:eastAsia="Calibri" w:cs="Calibri"/>
+          <w:b w:val="1"/>
+          <w:bCs w:val="1"/>
+          <w:noProof w:val="0"/>
+          <w:sz w:val="28"/>
+          <w:szCs w:val="28"/>
+          <w:lang w:val="ru"/>
+        </w:rPr>
+        <w:t>Примечание</w:t>
+      </w:r>
+      <w:r>
+        <w:rPr>
+          <w:rFonts w:ascii="Calibri" w:hAnsi="Calibri" w:eastAsia="Calibri" w:cs="Calibri"/>
+          <w:noProof w:val="0"/>
+          <w:sz w:val="28"/>
+          <w:szCs w:val="28"/>
+          <w:lang w:val="ru"/>
+        </w:rPr>
+        <w:t xml:space="preserve">: </w:t>
+      </w:r>
+      <w:r>
+        <w:rPr>
+          <w:rFonts w:ascii="Calibri" w:hAnsi="Calibri" w:eastAsia="Calibri" w:cs="Calibri"/>
+          <w:i w:val="1"/>
+          <w:iCs w:val="1"/>
+          <w:noProof w:val="0"/>
+          <w:color w:val="FF0000"/>
+          <w:sz w:val="24"/>
+          <w:szCs w:val="24"/>
+          <w:lang w:val="ru"/>
+        </w:rPr>
+        <w:t xml:space="preserve">в данный момент </w:t>
+      </w:r>
+      <w:r>
+        <w:rPr>
+          <w:rFonts w:ascii="Calibri" w:hAnsi="Calibri" w:eastAsia="Calibri" w:cs="Calibri"/>
+          <w:i w:val="1"/>
+          <w:iCs w:val="1"/>
+          <w:noProof w:val="0"/>
+          <w:color w:val="FF0000"/>
+          <w:sz w:val="24"/>
+          <w:szCs w:val="24"/>
+          <w:lang w:val="en-US"/>
+        </w:rPr>
+        <w:t>E</w:t>
+      </w:r>
+      <w:r>
+        <w:rPr>
+          <w:rFonts w:ascii="Calibri" w:hAnsi="Calibri" w:eastAsia="Calibri" w:cs="Calibri"/>
+          <w:i w:val="1"/>
+          <w:iCs w:val="1"/>
+          <w:noProof w:val="0"/>
+          <w:color w:val="FF0000"/>
+          <w:sz w:val="24"/>
+          <w:szCs w:val="24"/>
+          <w:lang w:val="ru"/>
+        </w:rPr>
+        <w:t>3</w:t>
+      </w:r>
+      <w:r>
+        <w:rPr>
+          <w:rFonts w:ascii="Calibri" w:hAnsi="Calibri" w:eastAsia="Calibri" w:cs="Calibri"/>
+          <w:i w:val="1"/>
+          <w:iCs w:val="1"/>
+          <w:noProof w:val="0"/>
+          <w:color w:val="FF0000"/>
+          <w:sz w:val="24"/>
+          <w:szCs w:val="24"/>
+          <w:lang w:val="en-US"/>
+        </w:rPr>
+        <w:t xml:space="preserve">S API </w:t>
+      </w:r>
+      <w:r>
+        <w:rPr>
+          <w:rFonts w:ascii="Calibri" w:hAnsi="Calibri" w:eastAsia="Calibri" w:cs="Calibri"/>
+          <w:i w:val="1"/>
+          <w:iCs w:val="1"/>
+          <w:noProof w:val="0"/>
+          <w:color w:val="FF0000"/>
+          <w:sz w:val="24"/>
+          <w:szCs w:val="24"/>
+          <w:lang w:val="ru"/>
+        </w:rPr>
+        <w:t xml:space="preserve">закрыт от общего доступа. В связи с этим, интеграционные тесты помечены как </w:t>
+      </w:r>
+      <w:r>
+        <w:rPr>
+          <w:rFonts w:ascii="Calibri" w:hAnsi="Calibri" w:eastAsia="Calibri" w:cs="Calibri"/>
+          <w:i w:val="1"/>
+          <w:iCs w:val="1"/>
+          <w:noProof w:val="0"/>
+          <w:color w:val="FF0000"/>
+          <w:sz w:val="24"/>
+          <w:szCs w:val="24"/>
+          <w:lang w:val="en-US"/>
+        </w:rPr>
+        <w:t>Ignored</w:t>
+      </w:r>
+      <w:r>
+        <w:rPr>
+          <w:rFonts w:ascii="Calibri" w:hAnsi="Calibri" w:eastAsia="Calibri" w:cs="Calibri"/>
+          <w:noProof w:val="0"/>
+          <w:color w:val="FF0000"/>
+          <w:sz w:val="24"/>
+          <w:szCs w:val="24"/>
+          <w:lang w:val="ru"/>
+        </w:rPr>
+        <w:t>.</w:t>
+      </w:r>
+    </w:p>
+    <w:p>
+      <w:pPr>
+        <w:spacing w:line="257" w:lineRule="auto"/>
+      </w:pPr>
+      <w:r>
+        <w:rPr>
+          <w:rFonts w:ascii="Calibri" w:hAnsi="Calibri" w:eastAsia="Calibri" w:cs="Calibri"/>
+          <w:noProof w:val="0"/>
+          <w:sz w:val="28"/>
+          <w:szCs w:val="28"/>
+          <w:lang w:val="ru"/>
+        </w:rPr>
+        <w:t xml:space="preserve">Что </w:t>
+      </w:r>
+      <w:r>
+        <w:rPr>
+          <w:rFonts w:ascii="Calibri" w:hAnsi="Calibri" w:eastAsia="Calibri" w:cs="Calibri"/>
+          <w:noProof w:val="0"/>
+          <w:sz w:val="28"/>
+          <w:szCs w:val="28"/>
+          <w:lang w:val="ru"/>
+        </w:rPr>
+        <w:t xml:space="preserve">же </w:t>
+      </w:r>
+      <w:r>
+        <w:rPr>
+          <w:rFonts w:ascii="Calibri" w:hAnsi="Calibri" w:eastAsia="Calibri" w:cs="Calibri"/>
+          <w:noProof w:val="0"/>
+          <w:sz w:val="28"/>
+          <w:szCs w:val="28"/>
+          <w:lang w:val="ru"/>
+        </w:rPr>
+        <w:t>касается тестов в классах</w:t>
+      </w:r>
+    </w:p>
+    <w:p>
+      <w:pPr>
+        <w:pStyle w:val="ListParagraph"/>
+        <w:numPr>
+          <w:ilvl w:val="0"/>
+          <w:numId w:val="1"/>
+        </w:numPr>
+        <w:spacing w:line="257" w:lineRule="auto"/>
+        <w:rPr>
+          <w:sz w:val="28"/>
+          <w:szCs w:val="28"/>
+        </w:rPr>
+      </w:pPr>
+      <w:r>
+        <w:rPr>
+          <w:rFonts w:ascii="Calibri" w:hAnsi="Calibri" w:eastAsia="Calibri" w:cs="Calibri"/>
+          <w:noProof w:val="0"/>
+          <w:sz w:val="28"/>
+          <w:szCs w:val="28"/>
+          <w:lang w:val="en-US"/>
+        </w:rPr>
+        <w:t>FTSRequestTranslatorTests.cs</w:t>
+      </w:r>
+    </w:p>
+    <w:p>
+      <w:pPr>
+        <w:pStyle w:val="ListParagraph"/>
+        <w:numPr>
+          <w:ilvl w:val="0"/>
+          <w:numId w:val="1"/>
+        </w:numPr>
+        <w:spacing w:line="257" w:lineRule="auto"/>
+        <w:rPr>
+          <w:noProof w:val="0"/>
+          <w:sz w:val="28"/>
+          <w:szCs w:val="28"/>
+          <w:lang w:val="en-US"/>
+        </w:rPr>
+      </w:pPr>
+      <w:r>
+        <w:rPr>
+          <w:rFonts w:ascii="Calibri" w:hAnsi="Calibri" w:eastAsia="Calibri" w:cs="Calibri"/>
+          <w:noProof w:val="0"/>
+          <w:sz w:val="28"/>
+          <w:szCs w:val="28"/>
+          <w:lang w:val="ru"/>
+        </w:rPr>
+        <w:t>E3SAndOperatorSupportTests</w:t>
+      </w:r>
+      <w:r>
+        <w:rPr>
+          <w:rFonts w:ascii="Calibri" w:hAnsi="Calibri" w:eastAsia="Calibri" w:cs="Calibri"/>
+          <w:noProof w:val="0"/>
+          <w:sz w:val="28"/>
+          <w:szCs w:val="28"/>
+          <w:lang w:val="en-US"/>
+        </w:rPr>
+        <w:t>.cs</w:t>
+      </w:r>
+      <w:r>
+        <w:rPr>
+          <w:rFonts w:ascii="Calibri" w:hAnsi="Calibri" w:eastAsia="Calibri" w:cs="Calibri"/>
+          <w:noProof w:val="0"/>
+          <w:sz w:val="28"/>
+          <w:szCs w:val="28"/>
+          <w:lang w:val="en-US"/>
+        </w:rPr>
+        <w:t>,</w:t>
+      </w:r>
+    </w:p>
+    <w:p>
+      <w:pPr>
+        <w:pStyle w:val="Normal"/>
+        <w:spacing w:line="257" w:lineRule="auto"/>
+        <w:ind w:left="0"/>
+        <w:rPr>
+          <w:rFonts w:ascii="Calibri" w:hAnsi="Calibri" w:eastAsia="Calibri" w:cs="Calibri"/>
+          <w:noProof w:val="0"/>
+          <w:sz w:val="28"/>
+          <w:szCs w:val="28"/>
+          <w:lang w:val="ru"/>
+        </w:rPr>
+      </w:pPr>
+      <w:r>
+        <w:rPr>
+          <w:rFonts w:ascii="Calibri" w:hAnsi="Calibri" w:eastAsia="Calibri" w:cs="Calibri"/>
+          <w:noProof w:val="0"/>
+          <w:sz w:val="28"/>
+          <w:szCs w:val="28"/>
+          <w:lang w:val="ru"/>
+        </w:rPr>
+        <w:t>сейчас выполняются только два</w:t>
+      </w:r>
+      <w:r>
+        <w:rPr>
+          <w:rFonts w:ascii="Calibri" w:hAnsi="Calibri" w:eastAsia="Calibri" w:cs="Calibri"/>
+          <w:noProof w:val="0"/>
+          <w:sz w:val="28"/>
+          <w:szCs w:val="28"/>
+          <w:lang w:val="ru"/>
+        </w:rPr>
+        <w:t xml:space="preserve"> из них</w:t>
+      </w:r>
+      <w:r>
+        <w:rPr>
+          <w:rFonts w:ascii="Calibri" w:hAnsi="Calibri" w:eastAsia="Calibri" w:cs="Calibri"/>
+          <w:noProof w:val="0"/>
+          <w:sz w:val="28"/>
+          <w:szCs w:val="28"/>
+          <w:lang w:val="ru"/>
+        </w:rPr>
+        <w:t>:</w:t>
+      </w:r>
+    </w:p>
+    <w:p>
+      <w:pPr>
+        <w:pStyle w:val="Normal"/>
+        <w:spacing w:line="257" w:lineRule="auto"/>
+        <w:ind w:left="0"/>
+      </w:pPr>
+      <w:r>
+        <w:drawing>
+          <wp:inline wp14:editId="277EFDBF" wp14:anchorId="0F64F238">
+            <wp:extent cx="3505200" cy="4572000"/>
+            <wp:effectExtent l="0" t="0" r="0" b="0"/>
+            <wp:docPr id="930064246" name="" title=""/>
+            <wp:cNvGraphicFramePr>
+              <a:graphicFrameLocks noChangeAspect="1"/>
+            </wp:cNvGraphicFramePr>
+            <a:graphic>
+              <a:graphicData uri="http://schemas.openxmlformats.org/drawingml/2006/picture">
+                <pic:pic>
+                  <pic:nvPicPr>
+                    <pic:cNvPr id="0" name=""/>
+                    <pic:cNvPicPr/>
+                  </pic:nvPicPr>
+                  <pic:blipFill>
+                    <a:blip r:embed="R8a282c692a6443cc">
+                      <a:extLst>
+                        <a:ext xmlns:a="http://schemas.openxmlformats.org/drawingml/2006/main" uri="{28A0092B-C50C-407E-A947-70E740481C1C}">
+                          <a14:useLocalDpi val="0"/>
+                        </a:ext>
+                      </a:extLst>
+                    </a:blip>
+                    <a:stretch>
+                      <a:fillRect/>
+                    </a:stretch>
+                  </pic:blipFill>
+                  <pic:spPr>
+                    <a:xfrm>
+                      <a:off x="0" y="0"/>
+                      <a:ext cx="3505200" cy="4572000"/>
+                    </a:xfrm>
+                    <a:prstGeom prst="rect">
+                      <a:avLst/>
+                    </a:prstGeom>
+                  </pic:spPr>
+                </pic:pic>
+              </a:graphicData>
+            </a:graphic>
+          </wp:inline>
+        </w:drawing>
+      </w:r>
+    </w:p>
+    <w:p>
+      <w:pPr>
+        <w:pStyle w:val="Normal"/>
+        <w:spacing w:line="257" w:lineRule="auto"/>
+        <w:ind w:left="0"/>
+        <w:rPr>
+          <w:rFonts w:ascii="Calibri" w:hAnsi="Calibri" w:eastAsia="Calibri" w:cs="Calibri"/>
+          <w:noProof w:val="0"/>
+          <w:sz w:val="28"/>
+          <w:szCs w:val="28"/>
+          <w:lang w:val="ru"/>
+        </w:rPr>
+      </w:pPr>
+      <w:r>
+        <w:rPr>
+          <w:rFonts w:ascii="Calibri" w:hAnsi="Calibri" w:eastAsia="Calibri" w:cs="Calibri"/>
+          <w:noProof w:val="0"/>
+          <w:sz w:val="28"/>
+          <w:szCs w:val="28"/>
+          <w:lang w:val="ru"/>
+        </w:rPr>
+        <w:t>, а</w:t>
+      </w:r>
+      <w:r>
+        <w:rPr>
+          <w:rFonts w:ascii="Calibri" w:hAnsi="Calibri" w:eastAsia="Calibri" w:cs="Calibri"/>
+          <w:noProof w:val="0"/>
+          <w:sz w:val="28"/>
+          <w:szCs w:val="28"/>
+          <w:lang w:val="ru"/>
+        </w:rPr>
+        <w:t xml:space="preserve"> по завершению задачи</w:t>
+      </w:r>
+      <w:r>
+        <w:rPr>
+          <w:rFonts w:ascii="Calibri" w:hAnsi="Calibri" w:eastAsia="Calibri" w:cs="Calibri"/>
+          <w:noProof w:val="0"/>
+          <w:sz w:val="28"/>
+          <w:szCs w:val="28"/>
+          <w:lang w:val="ru"/>
+        </w:rPr>
+        <w:t xml:space="preserve"> должны </w:t>
+      </w:r>
+      <w:r>
+        <w:rPr>
+          <w:rFonts w:ascii="Calibri" w:hAnsi="Calibri" w:eastAsia="Calibri" w:cs="Calibri"/>
+          <w:noProof w:val="0"/>
+          <w:sz w:val="28"/>
+          <w:szCs w:val="28"/>
+          <w:lang w:val="ru"/>
+        </w:rPr>
+        <w:t xml:space="preserve">выполняться </w:t>
+      </w:r>
+      <w:r>
+        <w:rPr>
+          <w:rFonts w:ascii="Calibri" w:hAnsi="Calibri" w:eastAsia="Calibri" w:cs="Calibri"/>
+          <w:noProof w:val="0"/>
+          <w:sz w:val="28"/>
+          <w:szCs w:val="28"/>
+          <w:lang w:val="ru"/>
+        </w:rPr>
+        <w:t>все.</w:t>
+      </w:r>
+    </w:p>
+    <w:p>
+      <w:pPr>
+        <w:pStyle w:val="Normal"/>
+      </w:pPr>
     </w:p>
     <w:sectPr>
       <w:pgSz w:w="12240" w:h="15840" w:orient="portrait"/>
@@ -64,6 +1631,125 @@
     </w:sectPr>
   </w:body>
 </w:document>
+</file>
+
+<file path=word/numbering.xml><?xml version="1.0" encoding="utf-8"?>
+<w:numbering xmlns:w="http://schemas.openxmlformats.org/wordprocessingml/2006/main">
+  <w:abstractNum xmlns:w="http://schemas.openxmlformats.org/wordprocessingml/2006/main" w:abstractNumId="1">
+    <w:multiLevelType xmlns:w="http://schemas.openxmlformats.org/wordprocessingml/2006/main" w:val="hybridMultilevel"/>
+    <w:lvl xmlns:w="http://schemas.openxmlformats.org/wordprocessingml/2006/main" w:ilvl="0">
+      <w:start w:val="1"/>
+      <w:numFmt w:val="bullet"/>
+      <w:lvlText w:val=""/>
+      <w:lvlJc w:val="left"/>
+      <w:pPr>
+        <w:ind w:left="720" w:hanging="360"/>
+      </w:pPr>
+      <w:rPr>
+        <w:rFonts w:hint="default" w:ascii="Symbol" w:hAnsi="Symbol"/>
+      </w:rPr>
+    </w:lvl>
+    <w:lvl xmlns:w="http://schemas.openxmlformats.org/wordprocessingml/2006/main" w:ilvl="1">
+      <w:start w:val="1"/>
+      <w:numFmt w:val="bullet"/>
+      <w:lvlText w:val=""/>
+      <w:lvlJc w:val="left"/>
+      <w:pPr>
+        <w:ind w:left="1440" w:hanging="360"/>
+      </w:pPr>
+      <w:rPr>
+        <w:rFonts w:hint="default" w:ascii="Symbol" w:hAnsi="Symbol"/>
+      </w:rPr>
+    </w:lvl>
+    <w:lvl xmlns:w="http://schemas.openxmlformats.org/wordprocessingml/2006/main" w:ilvl="2">
+      <w:start w:val="1"/>
+      <w:numFmt w:val="bullet"/>
+      <w:lvlText w:val=""/>
+      <w:lvlJc w:val="left"/>
+      <w:pPr>
+        <w:ind w:left="2160" w:hanging="360"/>
+      </w:pPr>
+      <w:rPr>
+        <w:rFonts w:hint="default" w:ascii="Wingdings" w:hAnsi="Wingdings"/>
+      </w:rPr>
+    </w:lvl>
+    <w:lvl xmlns:w="http://schemas.openxmlformats.org/wordprocessingml/2006/main" w:ilvl="3">
+      <w:start w:val="1"/>
+      <w:numFmt w:val="bullet"/>
+      <w:lvlText w:val=""/>
+      <w:lvlJc w:val="left"/>
+      <w:pPr>
+        <w:ind w:left="2880" w:hanging="360"/>
+      </w:pPr>
+      <w:rPr>
+        <w:rFonts w:hint="default" w:ascii="Symbol" w:hAnsi="Symbol"/>
+      </w:rPr>
+    </w:lvl>
+    <w:lvl xmlns:w="http://schemas.openxmlformats.org/wordprocessingml/2006/main" w:ilvl="4">
+      <w:start w:val="1"/>
+      <w:numFmt w:val="bullet"/>
+      <w:lvlText w:val="o"/>
+      <w:lvlJc w:val="left"/>
+      <w:pPr>
+        <w:ind w:left="3600" w:hanging="360"/>
+      </w:pPr>
+      <w:rPr>
+        <w:rFonts w:hint="default" w:ascii="Courier New" w:hAnsi="Courier New"/>
+      </w:rPr>
+    </w:lvl>
+    <w:lvl xmlns:w="http://schemas.openxmlformats.org/wordprocessingml/2006/main" w:ilvl="5">
+      <w:start w:val="1"/>
+      <w:numFmt w:val="bullet"/>
+      <w:lvlText w:val=""/>
+      <w:lvlJc w:val="left"/>
+      <w:pPr>
+        <w:ind w:left="4320" w:hanging="360"/>
+      </w:pPr>
+      <w:rPr>
+        <w:rFonts w:hint="default" w:ascii="Wingdings" w:hAnsi="Wingdings"/>
+      </w:rPr>
+    </w:lvl>
+    <w:lvl xmlns:w="http://schemas.openxmlformats.org/wordprocessingml/2006/main" w:ilvl="6">
+      <w:start w:val="1"/>
+      <w:numFmt w:val="bullet"/>
+      <w:lvlText w:val=""/>
+      <w:lvlJc w:val="left"/>
+      <w:pPr>
+        <w:ind w:left="5040" w:hanging="360"/>
+      </w:pPr>
+      <w:rPr>
+        <w:rFonts w:hint="default" w:ascii="Symbol" w:hAnsi="Symbol"/>
+      </w:rPr>
+    </w:lvl>
+    <w:lvl xmlns:w="http://schemas.openxmlformats.org/wordprocessingml/2006/main" w:ilvl="7">
+      <w:start w:val="1"/>
+      <w:numFmt w:val="bullet"/>
+      <w:lvlText w:val="o"/>
+      <w:lvlJc w:val="left"/>
+      <w:pPr>
+        <w:ind w:left="5760" w:hanging="360"/>
+      </w:pPr>
+      <w:rPr>
+        <w:rFonts w:hint="default" w:ascii="Courier New" w:hAnsi="Courier New"/>
+      </w:rPr>
+    </w:lvl>
+    <w:lvl xmlns:w="http://schemas.openxmlformats.org/wordprocessingml/2006/main" w:ilvl="8">
+      <w:start w:val="1"/>
+      <w:numFmt w:val="bullet"/>
+      <w:lvlText w:val=""/>
+      <w:lvlJc w:val="left"/>
+      <w:pPr>
+        <w:ind w:left="6480" w:hanging="360"/>
+      </w:pPr>
+      <w:rPr>
+        <w:rFonts w:hint="default" w:ascii="Wingdings" w:hAnsi="Wingdings"/>
+      </w:rPr>
+    </w:lvl>
+  </w:abstractNum>
+  <w:num w:numId="1">
+    <w:abstractNumId w:val="1"/>
+  </w:num>
+</w:numbering>
 </file>
 
 <file path=word/styles.xml><?xml version="1.0" encoding="utf-8"?>
@@ -552,6 +2238,115 @@
       <w:szCs w:val="26"/>
     </w:rPr>
   </w:style>
+  <w:style xmlns:w14="http://schemas.microsoft.com/office/word/2010/wordml" xmlns:mc="http://schemas.openxmlformats.org/markup-compatibility/2006" xmlns:w="http://schemas.openxmlformats.org/wordprocessingml/2006/main" w:type="character" w:styleId="Hyperlink" mc:Ignorable="w14">
+    <w:name xmlns:w="http://schemas.openxmlformats.org/wordprocessingml/2006/main" w:val="Hyperlink"/>
+    <w:basedOn xmlns:w="http://schemas.openxmlformats.org/wordprocessingml/2006/main" w:val="DefaultParagraphFont"/>
+    <w:uiPriority xmlns:w="http://schemas.openxmlformats.org/wordprocessingml/2006/main" w:val="99"/>
+    <w:unhideWhenUsed xmlns:w="http://schemas.openxmlformats.org/wordprocessingml/2006/main"/>
+    <w:rPr xmlns:w="http://schemas.openxmlformats.org/wordprocessingml/2006/main">
+      <w:color w:val="0563C1" w:themeColor="hyperlink"/>
+      <w:u w:val="single"/>
+    </w:rPr>
+  </w:style>
+  <w:style xmlns:w14="http://schemas.microsoft.com/office/word/2010/wordml" xmlns:mc="http://schemas.openxmlformats.org/markup-compatibility/2006" xmlns:w="http://schemas.openxmlformats.org/wordprocessingml/2006/main" w:type="paragraph" w:styleId="ListParagraph" mc:Ignorable="w14">
+    <w:name xmlns:w="http://schemas.openxmlformats.org/wordprocessingml/2006/main" w:val="List Paragraph"/>
+    <w:basedOn xmlns:w="http://schemas.openxmlformats.org/wordprocessingml/2006/main" w:val="Normal"/>
+    <w:uiPriority xmlns:w="http://schemas.openxmlformats.org/wordprocessingml/2006/main" w:val="34"/>
+    <w:qFormat xmlns:w="http://schemas.openxmlformats.org/wordprocessingml/2006/main"/>
+    <w:pPr xmlns:w="http://schemas.openxmlformats.org/wordprocessingml/2006/main">
+      <w:ind xmlns:w="http://schemas.openxmlformats.org/wordprocessingml/2006/main" w:left="720"/>
+      <w:contextualSpacing xmlns:w="http://schemas.openxmlformats.org/wordprocessingml/2006/main"/>
+    </w:pPr>
+  </w:style>
+  <w:style xmlns:w="http://schemas.openxmlformats.org/wordprocessingml/2006/main" w:type="table" w:styleId="TableGrid">
+    <w:name xmlns:w="http://schemas.openxmlformats.org/wordprocessingml/2006/main" w:val="Table Grid"/>
+    <w:basedOn xmlns:w="http://schemas.openxmlformats.org/wordprocessingml/2006/main" w:val="TableNormal"/>
+    <w:uiPriority xmlns:w="http://schemas.openxmlformats.org/wordprocessingml/2006/main" w:val="59"/>
+    <w:rsid xmlns:w="http://schemas.openxmlformats.org/wordprocessingml/2006/main" w:val="00FB4123"/>
+    <w:pPr xmlns:w="http://schemas.openxmlformats.org/wordprocessingml/2006/main">
+      <w:spacing w:after="0" w:line="240" w:lineRule="auto"/>
+    </w:pPr>
+    <w:tblPr xmlns:w="http://schemas.openxmlformats.org/wordprocessingml/2006/main">
+      <w:tblInd w:w="0" w:type="dxa"/>
+      <w:tblBorders>
+        <w:top w:val="single" w:color="000000" w:themeColor="text1" w:sz="4" w:space="0"/>
+        <w:left w:val="single" w:color="000000" w:themeColor="text1" w:sz="4" w:space="0"/>
+        <w:bottom w:val="single" w:color="000000" w:themeColor="text1" w:sz="4" w:space="0"/>
+        <w:right w:val="single" w:color="000000" w:themeColor="text1" w:sz="4" w:space="0"/>
+        <w:insideH w:val="single" w:color="000000" w:themeColor="text1" w:sz="4" w:space="0"/>
+        <w:insideV w:val="single" w:color="000000" w:themeColor="text1" w:sz="4" w:space="0"/>
+      </w:tblBorders>
+      <w:tblCellMar>
+        <w:top w:w="0" w:type="dxa"/>
+        <w:left w:w="108" w:type="dxa"/>
+        <w:bottom w:w="0" w:type="dxa"/>
+        <w:right w:w="108" w:type="dxa"/>
+      </w:tblCellMar>
+    </w:tblPr>
+  </w:style>
+  <w:style xmlns:w14="http://schemas.microsoft.com/office/word/2010/wordml" xmlns:mc="http://schemas.openxmlformats.org/markup-compatibility/2006" xmlns:w="http://schemas.openxmlformats.org/wordprocessingml/2006/main" w:type="table" w:styleId="GridTable1Light" mc:Ignorable="w14">
+    <w:name xmlns:w="http://schemas.openxmlformats.org/wordprocessingml/2006/main" w:val="Grid Table 1 Light"/>
+    <w:basedOn xmlns:w="http://schemas.openxmlformats.org/wordprocessingml/2006/main" w:val="TableNormal"/>
+    <w:uiPriority xmlns:w="http://schemas.openxmlformats.org/wordprocessingml/2006/main" w:val="46"/>
+    <w:pPr xmlns:w="http://schemas.openxmlformats.org/wordprocessingml/2006/main">
+      <w:spacing xmlns:w="http://schemas.openxmlformats.org/wordprocessingml/2006/main" w:after="0" w:line="240" w:lineRule="auto"/>
+    </w:pPr>
+    <w:tblPr xmlns:w="http://schemas.openxmlformats.org/wordprocessingml/2006/main">
+      <w:tblStyleRowBandSize w:val="1"/>
+      <w:tblStyleColBandSize w:val="1"/>
+      <w:tblInd w:w="0" w:type="dxa"/>
+      <w:tblBorders>
+        <w:top w:val="single" w:color="999999" w:themeColor="text1" w:themeTint="66" w:sz="4" w:space="0"/>
+        <w:left w:val="single" w:color="999999" w:themeColor="text1" w:themeTint="66" w:sz="4" w:space="0"/>
+        <w:bottom w:val="single" w:color="999999" w:themeColor="text1" w:themeTint="66" w:sz="4" w:space="0"/>
+        <w:right w:val="single" w:color="999999" w:themeColor="text1" w:themeTint="66" w:sz="4" w:space="0"/>
+        <w:insideH w:val="single" w:color="999999" w:themeColor="text1" w:themeTint="66" w:sz="4" w:space="0"/>
+        <w:insideV w:val="single" w:color="999999" w:themeColor="text1" w:themeTint="66" w:sz="4" w:space="0"/>
+      </w:tblBorders>
+      <w:tblCellMar>
+        <w:top w:w="0" w:type="dxa"/>
+        <w:left w:w="108" w:type="dxa"/>
+        <w:bottom w:w="0" w:type="dxa"/>
+        <w:right w:w="108" w:type="dxa"/>
+      </w:tblCellMar>
+    </w:tblPr>
+    <w:tblStylePr xmlns:w="http://schemas.openxmlformats.org/wordprocessingml/2006/main" w:type="firstRow">
+      <w:rPr>
+        <w:b/>
+        <w:bCs/>
+      </w:rPr>
+      <w:tblPr/>
+      <w:tcPr>
+        <w:tcBorders>
+          <w:bottom w:val="single" w:color="666666" w:themeColor="text1" w:themeTint="99" w:sz="12" w:space="0"/>
+        </w:tcBorders>
+      </w:tcPr>
+    </w:tblStylePr>
+    <w:tblStylePr xmlns:w="http://schemas.openxmlformats.org/wordprocessingml/2006/main" w:type="lastRow">
+      <w:rPr>
+        <w:b/>
+        <w:bCs/>
+      </w:rPr>
+      <w:tblPr/>
+      <w:tcPr>
+        <w:tcBorders>
+          <w:top w:val="double" w:color="666666" w:themeColor="text1" w:themeTint="99" w:sz="2" w:space="0"/>
+        </w:tcBorders>
+      </w:tcPr>
+    </w:tblStylePr>
+    <w:tblStylePr xmlns:w="http://schemas.openxmlformats.org/wordprocessingml/2006/main" w:type="firstCol">
+      <w:rPr>
+        <w:b/>
+        <w:bCs/>
+      </w:rPr>
+    </w:tblStylePr>
+    <w:tblStylePr xmlns:w="http://schemas.openxmlformats.org/wordprocessingml/2006/main" w:type="lastCol">
+      <w:rPr>
+        <w:b/>
+        <w:bCs/>
+      </w:rPr>
+    </w:tblStylePr>
+  </w:style>
 </w:styles>
 </file>
 

</xml_diff>